<commit_message>
Unificación y Actualización de la Documentación
Se actualiza el StoryMap, se involucran las pruebas y se reordena el
documento.
</commit_message>
<xml_diff>
--- a/Documentación/Planeación/BurnDown.docx
+++ b/Documentación/Planeación/BurnDown.docx
@@ -159,6 +159,7 @@
           <w:sz w:val="28"/>
         </w:rPr>
       </w:pPr>
+      <w:proofErr w:type="spellStart"/>
       <w:r>
         <w:rPr>
           <w:b/>
@@ -166,8 +167,7 @@
         </w:rPr>
         <w:t>BurnDown</w:t>
       </w:r>
-      <w:bookmarkStart w:id="0" w:name="_GoBack"/>
-      <w:bookmarkEnd w:id="0"/>
+      <w:proofErr w:type="spellEnd"/>
     </w:p>
     <w:p>
       <w:pPr>
@@ -191,7 +191,23 @@
           <w:b/>
           <w:sz w:val="28"/>
         </w:rPr>
-        <w:t xml:space="preserve">Proyecto: Precise_estimate </w:t>
+        <w:t xml:space="preserve">Proyecto: </w:t>
+      </w:r>
+      <w:proofErr w:type="spellStart"/>
+      <w:r>
+        <w:rPr>
+          <w:b/>
+          <w:sz w:val="28"/>
+        </w:rPr>
+        <w:t>Precise_estimate</w:t>
+      </w:r>
+      <w:proofErr w:type="spellEnd"/>
+      <w:r>
+        <w:rPr>
+          <w:b/>
+          <w:sz w:val="28"/>
+        </w:rPr>
+        <w:t xml:space="preserve"> </w:t>
       </w:r>
     </w:p>
     <w:p>
@@ -422,7 +438,7 @@
           <w:noProof/>
           <w:sz w:val="36"/>
         </w:rPr>
-        <w:t>sábado, 22 de abril de 2017</w:t>
+        <w:t>jueves, 25 de mayo de 2017</w:t>
       </w:r>
       <w:r>
         <w:rPr>
@@ -517,8 +533,8 @@
       </w:pPr>
     </w:p>
     <w:p>
-      <w:bookmarkStart w:id="1" w:name="_gjdgxs" w:colFirst="0" w:colLast="0"/>
-      <w:bookmarkEnd w:id="1"/>
+      <w:bookmarkStart w:id="0" w:name="_gjdgxs" w:colFirst="0" w:colLast="0"/>
+      <w:bookmarkEnd w:id="0"/>
     </w:p>
     <w:p>
       <w:r>
@@ -554,10 +570,10 @@
           <w:lang w:val="es-ES_tradnl"/>
         </w:rPr>
       </w:pPr>
-      <w:bookmarkStart w:id="2" w:name="_1fob9te" w:colFirst="0" w:colLast="0"/>
-      <w:bookmarkStart w:id="3" w:name="_Toc324333339"/>
-      <w:bookmarkStart w:id="4" w:name="_Toc478910977"/>
-      <w:bookmarkEnd w:id="2"/>
+      <w:bookmarkStart w:id="1" w:name="_1fob9te" w:colFirst="0" w:colLast="0"/>
+      <w:bookmarkStart w:id="2" w:name="_Toc324333339"/>
+      <w:bookmarkStart w:id="3" w:name="_Toc478910977"/>
+      <w:bookmarkEnd w:id="1"/>
       <w:r>
         <w:rPr>
           <w:lang w:val="es-ES_tradnl"/>
@@ -565,8 +581,8 @@
         <w:lastRenderedPageBreak/>
         <w:t>Ficha del documento</w:t>
       </w:r>
+      <w:bookmarkEnd w:id="2"/>
       <w:bookmarkEnd w:id="3"/>
-      <w:bookmarkEnd w:id="4"/>
     </w:p>
     <w:p>
       <w:pPr>
@@ -693,7 +709,23 @@
                 <w:b/>
                 <w:lang w:val="es-ES_tradnl"/>
               </w:rPr>
-              <w:t>Profesor Ingesoft II</w:t>
+              <w:t xml:space="preserve">Profesor </w:t>
+            </w:r>
+            <w:proofErr w:type="spellStart"/>
+            <w:r>
+              <w:rPr>
+                <w:b/>
+                <w:lang w:val="es-ES_tradnl"/>
+              </w:rPr>
+              <w:t>Ingesoft</w:t>
+            </w:r>
+            <w:proofErr w:type="spellEnd"/>
+            <w:r>
+              <w:rPr>
+                <w:b/>
+                <w:lang w:val="es-ES_tradnl"/>
+              </w:rPr>
+              <w:t xml:space="preserve"> II</w:t>
             </w:r>
           </w:p>
         </w:tc>
@@ -736,7 +768,7 @@
                 <w:noProof/>
                 <w:lang w:val="es-ES_tradnl"/>
               </w:rPr>
-              <w:t>22/04/2017</w:t>
+              <w:t>25/05/2017</w:t>
             </w:r>
             <w:r>
               <w:rPr>
@@ -1140,8 +1172,8 @@
           <w:szCs w:val="26"/>
         </w:rPr>
       </w:pPr>
-      <w:bookmarkStart w:id="5" w:name="_3znysh7" w:colFirst="0" w:colLast="0"/>
-      <w:bookmarkEnd w:id="5"/>
+      <w:bookmarkStart w:id="4" w:name="_3znysh7" w:colFirst="0" w:colLast="0"/>
+      <w:bookmarkEnd w:id="4"/>
     </w:p>
     <w:p>
       <w:pPr>
@@ -1274,14 +1306,23 @@
           <w:sz w:val="24"/>
           <w:szCs w:val="24"/>
         </w:rPr>
-        <w:t xml:space="preserve"> P</w:t>
+        <w:t xml:space="preserve"> </w:t>
       </w:r>
+      <w:proofErr w:type="spellStart"/>
       <w:r>
         <w:rPr>
           <w:spacing w:val="1"/>
           <w:sz w:val="24"/>
           <w:szCs w:val="24"/>
         </w:rPr>
+        <w:t>P</w:t>
+      </w:r>
+      <w:r>
+        <w:rPr>
+          <w:spacing w:val="1"/>
+          <w:sz w:val="24"/>
+          <w:szCs w:val="24"/>
+        </w:rPr>
         <w:t>r</w:t>
       </w:r>
       <w:r>
@@ -1308,6 +1349,7 @@
         </w:rPr>
         <w:t>e_estimate</w:t>
       </w:r>
+      <w:proofErr w:type="spellEnd"/>
       <w:r>
         <w:rPr>
           <w:spacing w:val="2"/>
@@ -1522,6 +1564,7 @@
               </w:rPr>
               <w:t xml:space="preserve">Proyecto: </w:t>
             </w:r>
+            <w:proofErr w:type="spellStart"/>
             <w:r>
               <w:rPr>
                 <w:sz w:val="24"/>
@@ -1538,6 +1581,7 @@
               </w:rPr>
               <w:t>recise_estimate</w:t>
             </w:r>
+            <w:proofErr w:type="spellEnd"/>
           </w:p>
         </w:tc>
       </w:tr>
@@ -2055,7 +2099,7 @@
           <w:sz w:val="28"/>
         </w:rPr>
       </w:pPr>
-      <w:bookmarkStart w:id="6" w:name="_Toc476242011"/>
+      <w:bookmarkStart w:id="5" w:name="_Toc476242011"/>
       <w:r>
         <w:rPr>
           <w:sz w:val="28"/>
@@ -2063,7 +2107,7 @@
         <w:lastRenderedPageBreak/>
         <w:t>BURNDOWN CHART</w:t>
       </w:r>
-      <w:bookmarkEnd w:id="6"/>
+      <w:bookmarkEnd w:id="5"/>
     </w:p>
     <w:p/>
     <w:p>
@@ -2339,10 +2383,10 @@
         </w:rPr>
         <w:lastRenderedPageBreak/>
         <w:drawing>
-          <wp:inline distT="0" distB="0" distL="0" distR="0" wp14:anchorId="342CF0D3" wp14:editId="3B1F8EDE">
-            <wp:extent cx="5400040" cy="4957445"/>
+          <wp:inline distT="0" distB="0" distL="0" distR="0" wp14:anchorId="4DC01551" wp14:editId="7C7EAF56">
+            <wp:extent cx="5400040" cy="3190240"/>
             <wp:effectExtent l="0" t="0" r="0" b="0"/>
-            <wp:docPr id="55" name="Imagen 55"/>
+            <wp:docPr id="2" name="Imagen 2"/>
             <wp:cNvGraphicFramePr>
               <a:graphicFrameLocks xmlns:a="http://schemas.openxmlformats.org/drawingml/2006/main" noChangeAspect="1"/>
             </wp:cNvGraphicFramePr>
@@ -2362,7 +2406,7 @@
                   <pic:spPr>
                     <a:xfrm>
                       <a:off x="0" y="0"/>
-                      <a:ext cx="5400040" cy="4957445"/>
+                      <a:ext cx="5400040" cy="3190240"/>
                     </a:xfrm>
                     <a:prstGeom prst="rect">
                       <a:avLst/>
@@ -2374,6 +2418,50 @@
           </wp:inline>
         </w:drawing>
       </w:r>
+    </w:p>
+    <w:p>
+      <w:r>
+        <w:rPr>
+          <w:noProof/>
+        </w:rPr>
+        <w:drawing>
+          <wp:inline distT="0" distB="0" distL="0" distR="0" wp14:anchorId="40E16492" wp14:editId="0B1BA560">
+            <wp:extent cx="5400040" cy="1723390"/>
+            <wp:effectExtent l="0" t="0" r="0" b="0"/>
+            <wp:docPr id="3" name="Imagen 3"/>
+            <wp:cNvGraphicFramePr>
+              <a:graphicFrameLocks xmlns:a="http://schemas.openxmlformats.org/drawingml/2006/main" noChangeAspect="1"/>
+            </wp:cNvGraphicFramePr>
+            <a:graphic xmlns:a="http://schemas.openxmlformats.org/drawingml/2006/main">
+              <a:graphicData uri="http://schemas.openxmlformats.org/drawingml/2006/picture">
+                <pic:pic xmlns:pic="http://schemas.openxmlformats.org/drawingml/2006/picture">
+                  <pic:nvPicPr>
+                    <pic:cNvPr id="1" name=""/>
+                    <pic:cNvPicPr/>
+                  </pic:nvPicPr>
+                  <pic:blipFill>
+                    <a:blip r:embed="rId19"/>
+                    <a:stretch>
+                      <a:fillRect/>
+                    </a:stretch>
+                  </pic:blipFill>
+                  <pic:spPr>
+                    <a:xfrm>
+                      <a:off x="0" y="0"/>
+                      <a:ext cx="5400040" cy="1723390"/>
+                    </a:xfrm>
+                    <a:prstGeom prst="rect">
+                      <a:avLst/>
+                    </a:prstGeom>
+                  </pic:spPr>
+                </pic:pic>
+              </a:graphicData>
+            </a:graphic>
+          </wp:inline>
+        </w:drawing>
+      </w:r>
+      <w:bookmarkStart w:id="6" w:name="_GoBack"/>
+      <w:bookmarkEnd w:id="6"/>
     </w:p>
     <w:p/>
     <w:p>
@@ -2591,7 +2679,23 @@
               <w:b/>
               <w:color w:val="241A61"/>
             </w:rPr>
-            <w:t>ERS-Para el desarrollo de Precise_estimate-versión 1.0</w:t>
+            <w:t xml:space="preserve">ERS-Para el desarrollo de </w:t>
+          </w:r>
+          <w:proofErr w:type="spellStart"/>
+          <w:r>
+            <w:rPr>
+              <w:b/>
+              <w:color w:val="241A61"/>
+            </w:rPr>
+            <w:t>Precise_estimate</w:t>
+          </w:r>
+          <w:proofErr w:type="spellEnd"/>
+          <w:r>
+            <w:rPr>
+              <w:b/>
+              <w:color w:val="241A61"/>
+            </w:rPr>
+            <w:t>-versión 1.0</w:t>
           </w:r>
         </w:p>
       </w:tc>
@@ -2639,7 +2743,7 @@
             <w:rPr>
               <w:noProof/>
             </w:rPr>
-            <w:t>3</w:t>
+            <w:t>7</w:t>
           </w:r>
           <w:r>
             <w:fldChar w:fldCharType="end"/>
@@ -8405,7 +8509,7 @@
 </file>
 
 <file path=customXml/itemProps1.xml><?xml version="1.0" encoding="utf-8"?>
-<ds:datastoreItem xmlns:ds="http://schemas.openxmlformats.org/officeDocument/2006/customXml" ds:itemID="{3E72E265-5EA4-45D5-B969-32028145FDA6}">
+<ds:datastoreItem xmlns:ds="http://schemas.openxmlformats.org/officeDocument/2006/customXml" ds:itemID="{9A04D337-5137-4A8A-A8EF-B483EE59177F}">
   <ds:schemaRefs>
     <ds:schemaRef ds:uri="http://schemas.openxmlformats.org/officeDocument/2006/bibliography"/>
   </ds:schemaRefs>

</xml_diff>